<commit_message>
ACIDified DbManager and updated documentation
</commit_message>
<xml_diff>
--- a/server/Documentation/Documentation.docx
+++ b/server/Documentation/Documentation.docx
@@ -738,7 +738,30 @@
           <w:szCs w:val="40"/>
         </w:rPr>
         <w:lastRenderedPageBreak/>
-        <w:t>Database design</w:t>
+        <w:t xml:space="preserve">Database </w:t>
+      </w:r>
+      <w:proofErr w:type="gramStart"/>
+      <w:r>
+        <w:rPr>
+          <w:sz w:val="40"/>
+          <w:szCs w:val="40"/>
+        </w:rPr>
+        <w:t>design</w:t>
+      </w:r>
+      <w:r>
+        <w:rPr>
+          <w:sz w:val="40"/>
+          <w:szCs w:val="40"/>
+        </w:rPr>
+        <w:t>(</w:t>
+      </w:r>
+      <w:proofErr w:type="gramEnd"/>
+      <w:r>
+        <w:rPr>
+          <w:sz w:val="40"/>
+          <w:szCs w:val="40"/>
+        </w:rPr>
+        <w:t>DB ACID compliant)</w:t>
       </w:r>
     </w:p>
     <w:p>
@@ -801,54 +824,19 @@
     </w:p>
     <w:p>
       <w:r>
-        <w:t>CREATE TABLE IF NOT EXISTS user (</w:t>
-      </w:r>
-      <w:r>
-        <w:br/>
-        <w:t xml:space="preserve">    id INTEGER PRIMARY KEY AUTOINCREMENT,</w:t>
-      </w:r>
-      <w:r>
-        <w:br/>
-        <w:t xml:space="preserve">    username TEXT NOT NULL UNIQUE,</w:t>
-      </w:r>
-      <w:r>
-        <w:br/>
-        <w:t xml:space="preserve">    password TEXT NOT NULL,</w:t>
-      </w:r>
-      <w:r>
-        <w:br/>
-        <w:t xml:space="preserve">    name TEXT NOT NULL,</w:t>
-      </w:r>
-      <w:r>
-        <w:br/>
-        <w:t xml:space="preserve">    surname TEXT NOT NULL,</w:t>
-      </w:r>
-      <w:r>
-        <w:br/>
-        <w:t xml:space="preserve">    address TEXT NOT NULL</w:t>
-      </w:r>
-      <w:r>
-        <w:br/>
-        <w:t>);</w:t>
-      </w:r>
-      <w:r>
-        <w:br/>
-      </w:r>
-      <w:r>
-        <w:br/>
-        <w:t>CREATE TABLE IF NOT EXISTS item (</w:t>
-      </w:r>
-      <w:r>
-        <w:br/>
-        <w:t xml:space="preserve">    code INTEGER PRIMARY KEY AUTOINCREMENT,</w:t>
-      </w:r>
-      <w:r>
-        <w:br/>
-        <w:t xml:space="preserve">    name TEXT NOT NULL,</w:t>
-      </w:r>
-      <w:r>
-        <w:br/>
-        <w:t xml:space="preserve">    description TEXT NOT NULL,</w:t>
+        <w:t xml:space="preserve">CREATE TABLE IF NOT EXISTS </w:t>
+      </w:r>
+      <w:proofErr w:type="spellStart"/>
+      <w:r>
+        <w:t>articolo</w:t>
+      </w:r>
+      <w:proofErr w:type="spellEnd"/>
+      <w:r>
+        <w:t xml:space="preserve"> (</w:t>
+      </w:r>
+      <w:r>
+        <w:br/>
+        <w:t xml:space="preserve">    id INTEGER PRIMARY KEY AUTO_INCREMENT,</w:t>
       </w:r>
       <w:r>
         <w:br/>
@@ -856,15 +844,11 @@
       </w:r>
       <w:proofErr w:type="spellStart"/>
       <w:r>
-        <w:t>image_path</w:t>
-      </w:r>
-      <w:proofErr w:type="spellEnd"/>
-      <w:r>
-        <w:t xml:space="preserve"> TEXT NOT NULL,</w:t>
-      </w:r>
-      <w:r>
-        <w:br/>
-        <w:t xml:space="preserve">    price INTEGER NOT NULL,</w:t>
+        <w:t>nome</w:t>
+      </w:r>
+      <w:proofErr w:type="spellEnd"/>
+      <w:r>
+        <w:t xml:space="preserve"> VARCHAR(200) NOT NULL,</w:t>
       </w:r>
       <w:r>
         <w:br/>
@@ -872,11 +856,11 @@
       </w:r>
       <w:proofErr w:type="spellStart"/>
       <w:r>
-        <w:t>owner_id</w:t>
-      </w:r>
-      <w:proofErr w:type="spellEnd"/>
-      <w:r>
-        <w:t xml:space="preserve"> INTEGER NOT NULL,</w:t>
+        <w:t>descrizione</w:t>
+      </w:r>
+      <w:proofErr w:type="spellEnd"/>
+      <w:r>
+        <w:t xml:space="preserve"> VARCHAR(1000),</w:t>
       </w:r>
       <w:r>
         <w:br/>
@@ -884,11 +868,51 @@
       </w:r>
       <w:proofErr w:type="spellStart"/>
       <w:r>
-        <w:t>is_available</w:t>
-      </w:r>
-      <w:proofErr w:type="spellEnd"/>
-      <w:r>
-        <w:t xml:space="preserve"> BOOLEAN DEFAULT 1,</w:t>
+        <w:t>immagine</w:t>
+      </w:r>
+      <w:proofErr w:type="spellEnd"/>
+      <w:r>
+        <w:t xml:space="preserve"> blob,</w:t>
+      </w:r>
+      <w:r>
+        <w:br/>
+        <w:t xml:space="preserve">    </w:t>
+      </w:r>
+      <w:proofErr w:type="spellStart"/>
+      <w:r>
+        <w:t>prezzo</w:t>
+      </w:r>
+      <w:proofErr w:type="spellEnd"/>
+      <w:r>
+        <w:t xml:space="preserve"> INTEGER NOT NULL CHECK (</w:t>
+      </w:r>
+      <w:proofErr w:type="spellStart"/>
+      <w:r>
+        <w:t>prezzo</w:t>
+      </w:r>
+      <w:proofErr w:type="spellEnd"/>
+      <w:r>
+        <w:t xml:space="preserve"> &gt; 0 AND </w:t>
+      </w:r>
+      <w:proofErr w:type="spellStart"/>
+      <w:r>
+        <w:t>prezzo</w:t>
+      </w:r>
+      <w:proofErr w:type="spellEnd"/>
+      <w:r>
+        <w:t xml:space="preserve"> &lt; 500000),</w:t>
+      </w:r>
+      <w:r>
+        <w:br/>
+        <w:t xml:space="preserve">    </w:t>
+      </w:r>
+      <w:proofErr w:type="spellStart"/>
+      <w:r>
+        <w:t>venditore</w:t>
+      </w:r>
+      <w:proofErr w:type="spellEnd"/>
+      <w:r>
+        <w:t xml:space="preserve"> VARCHAR(100) NOT NULL,</w:t>
       </w:r>
       <w:r>
         <w:br/>
@@ -896,169 +920,7 @@
       </w:r>
       <w:proofErr w:type="spellStart"/>
       <w:r>
-        <w:t>owner_id</w:t>
-      </w:r>
-      <w:proofErr w:type="spellEnd"/>
-      <w:r>
-        <w:t>) REFERENCES user(id)</w:t>
-      </w:r>
-      <w:r>
-        <w:br/>
-        <w:t xml:space="preserve">    ON UPDATE CASCADE ON DELETE NO ACTION</w:t>
-      </w:r>
-      <w:r>
-        <w:br/>
-        <w:t>);</w:t>
-      </w:r>
-      <w:r>
-        <w:br/>
-      </w:r>
-      <w:r>
-        <w:br/>
-        <w:t xml:space="preserve">CREATE TABLE IF NOT EXISTS </w:t>
-      </w:r>
-      <w:proofErr w:type="spellStart"/>
-      <w:r>
-        <w:t>auction_listing</w:t>
-      </w:r>
-      <w:proofErr w:type="spellEnd"/>
-      <w:r>
-        <w:t xml:space="preserve"> (</w:t>
-      </w:r>
-      <w:r>
-        <w:br/>
-        <w:t xml:space="preserve">    id INTEGER PRIMARY KEY AUTOINCREMENT,</w:t>
-      </w:r>
-      <w:r>
-        <w:br/>
-        <w:t xml:space="preserve">    </w:t>
-      </w:r>
-      <w:proofErr w:type="spellStart"/>
-      <w:r>
-        <w:t>seller_id</w:t>
-      </w:r>
-      <w:proofErr w:type="spellEnd"/>
-      <w:r>
-        <w:t xml:space="preserve"> INTEGER NOT NULL,</w:t>
-      </w:r>
-      <w:r>
-        <w:br/>
-        <w:t xml:space="preserve">    </w:t>
-      </w:r>
-      <w:proofErr w:type="spellStart"/>
-      <w:r>
-        <w:t>initial_price</w:t>
-      </w:r>
-      <w:proofErr w:type="spellEnd"/>
-      <w:r>
-        <w:t xml:space="preserve"> INTEGER NOT NULL,</w:t>
-      </w:r>
-      <w:r>
-        <w:br/>
-        <w:t xml:space="preserve">    </w:t>
-      </w:r>
-      <w:proofErr w:type="spellStart"/>
-      <w:r>
-        <w:t>min_raise</w:t>
-      </w:r>
-      <w:proofErr w:type="spellEnd"/>
-      <w:r>
-        <w:t xml:space="preserve"> INTEGER NOT NULL,</w:t>
-      </w:r>
-      <w:r>
-        <w:br/>
-        <w:t xml:space="preserve">    deadline DATETIME NOT NULL,</w:t>
-      </w:r>
-      <w:r>
-        <w:br/>
-        <w:t xml:space="preserve">    closed BOOLEAN DEFAULT 0,</w:t>
-      </w:r>
-      <w:r>
-        <w:br/>
-        <w:t xml:space="preserve">    FOREIGN KEY (</w:t>
-      </w:r>
-      <w:proofErr w:type="spellStart"/>
-      <w:r>
-        <w:t>seller_id</w:t>
-      </w:r>
-      <w:proofErr w:type="spellEnd"/>
-      <w:r>
-        <w:t>) REFERENCES user(id)</w:t>
-      </w:r>
-      <w:r>
-        <w:br/>
-        <w:t xml:space="preserve">    ON UPDATE CASCADE ON DELETE NO ACTION</w:t>
-      </w:r>
-      <w:r>
-        <w:br/>
-        <w:t>);</w:t>
-      </w:r>
-      <w:r>
-        <w:br/>
-      </w:r>
-      <w:r>
-        <w:br/>
-        <w:t xml:space="preserve">CREATE TABLE IF NOT EXISTS </w:t>
-      </w:r>
-      <w:proofErr w:type="spellStart"/>
-      <w:r>
-        <w:t>auction_contains_item</w:t>
-      </w:r>
-      <w:proofErr w:type="spellEnd"/>
-      <w:r>
-        <w:t xml:space="preserve"> (</w:t>
-      </w:r>
-      <w:r>
-        <w:br/>
-        <w:t xml:space="preserve">    </w:t>
-      </w:r>
-      <w:proofErr w:type="spellStart"/>
-      <w:r>
-        <w:t>auction_id</w:t>
-      </w:r>
-      <w:proofErr w:type="spellEnd"/>
-      <w:r>
-        <w:t xml:space="preserve"> INTEGER NOT NULL,</w:t>
-      </w:r>
-      <w:r>
-        <w:br/>
-        <w:t xml:space="preserve">    </w:t>
-      </w:r>
-      <w:proofErr w:type="spellStart"/>
-      <w:r>
-        <w:t>item_id</w:t>
-      </w:r>
-      <w:proofErr w:type="spellEnd"/>
-      <w:r>
-        <w:t xml:space="preserve"> INTEGER NOT NULL,</w:t>
-      </w:r>
-      <w:r>
-        <w:br/>
-        <w:t xml:space="preserve">    PRIMARY KEY (</w:t>
-      </w:r>
-      <w:proofErr w:type="spellStart"/>
-      <w:r>
-        <w:t>auction_id</w:t>
-      </w:r>
-      <w:proofErr w:type="spellEnd"/>
-      <w:r>
-        <w:t xml:space="preserve">, </w:t>
-      </w:r>
-      <w:proofErr w:type="spellStart"/>
-      <w:r>
-        <w:t>item_id</w:t>
-      </w:r>
-      <w:proofErr w:type="spellEnd"/>
-      <w:r>
-        <w:t>),</w:t>
-      </w:r>
-      <w:r>
-        <w:br/>
-        <w:t xml:space="preserve">    FOREIGN KEY (</w:t>
-      </w:r>
-      <w:proofErr w:type="spellStart"/>
-      <w:r>
-        <w:t>auction_id</w:t>
+        <w:t>venditore</w:t>
       </w:r>
       <w:proofErr w:type="spellEnd"/>
       <w:r>
@@ -1066,95 +928,428 @@
       </w:r>
       <w:proofErr w:type="spellStart"/>
       <w:r>
-        <w:t>auction_listing</w:t>
-      </w:r>
-      <w:proofErr w:type="spellEnd"/>
-      <w:r>
-        <w:t>(id)</w:t>
-      </w:r>
-      <w:r>
-        <w:br/>
-        <w:t xml:space="preserve">    ON UPDATE CASCADE ON DELETE NO ACTION,</w:t>
-      </w:r>
-      <w:r>
-        <w:br/>
-        <w:t xml:space="preserve">    FOREIGN KEY (</w:t>
-      </w:r>
-      <w:proofErr w:type="spellStart"/>
-      <w:r>
-        <w:t>item_id</w:t>
-      </w:r>
-      <w:proofErr w:type="spellEnd"/>
-      <w:r>
-        <w:t>) REFERENCES item(code)</w:t>
-      </w:r>
-      <w:r>
-        <w:br/>
-        <w:t xml:space="preserve">    ON UPDATE CASCADE ON DELETE NO ACTION</w:t>
-      </w:r>
-      <w:r>
-        <w:br/>
-      </w:r>
-      <w:r>
-        <w:lastRenderedPageBreak/>
-        <w:t>);</w:t>
-      </w:r>
-      <w:r>
-        <w:br/>
-      </w:r>
-      <w:r>
-        <w:br/>
-        <w:t>CREATE TABLE IF NOT EXISTS bid (</w:t>
-      </w:r>
-      <w:r>
-        <w:br/>
-        <w:t xml:space="preserve">    id INTEGER PRIMARY KEY AUTOINCREMENT,</w:t>
-      </w:r>
-      <w:r>
-        <w:br/>
-        <w:t xml:space="preserve">    </w:t>
-      </w:r>
-      <w:proofErr w:type="spellStart"/>
-      <w:r>
-        <w:t>auction_id</w:t>
-      </w:r>
-      <w:proofErr w:type="spellEnd"/>
-      <w:r>
-        <w:t xml:space="preserve"> INTEGER NOT NULL,</w:t>
-      </w:r>
-      <w:r>
-        <w:br/>
-        <w:t xml:space="preserve">    </w:t>
-      </w:r>
-      <w:proofErr w:type="spellStart"/>
-      <w:r>
-        <w:t>user_id</w:t>
-      </w:r>
-      <w:proofErr w:type="spellEnd"/>
-      <w:r>
-        <w:t xml:space="preserve"> INTEGER NOT NULL,</w:t>
-      </w:r>
-      <w:r>
-        <w:br/>
-        <w:t xml:space="preserve">    price INTEGER NOT NULL,</w:t>
-      </w:r>
-      <w:r>
-        <w:br/>
-        <w:t xml:space="preserve">    timestamp </w:t>
-      </w:r>
-      <w:proofErr w:type="spellStart"/>
-      <w:r>
-        <w:t>TIMESTAMP</w:t>
-      </w:r>
-      <w:proofErr w:type="spellEnd"/>
-      <w:r>
-        <w:t xml:space="preserve"> DEFAULT </w:t>
+        <w:t>utente</w:t>
+      </w:r>
+      <w:proofErr w:type="spellEnd"/>
+      <w:r>
+        <w:t>(username),</w:t>
+      </w:r>
+      <w:r>
+        <w:br/>
+        <w:t xml:space="preserve">    CHECK(</w:t>
       </w:r>
       <w:r>
         <w:rPr>
           <w:i/>
           <w:iCs/>
         </w:rPr>
+        <w:t>length</w:t>
+      </w:r>
+      <w:r>
+        <w:t>(</w:t>
+      </w:r>
+      <w:proofErr w:type="spellStart"/>
+      <w:r>
+        <w:t>nome</w:t>
+      </w:r>
+      <w:proofErr w:type="spellEnd"/>
+      <w:r>
+        <w:t>) &gt;= 3)</w:t>
+      </w:r>
+      <w:r>
+        <w:br/>
+        <w:t>);</w:t>
+      </w:r>
+      <w:r>
+        <w:br/>
+      </w:r>
+      <w:r>
+        <w:br/>
+        <w:t xml:space="preserve">CREATE TABLE IF NOT EXISTS </w:t>
+      </w:r>
+      <w:proofErr w:type="spellStart"/>
+      <w:r>
+        <w:t>asta</w:t>
+      </w:r>
+      <w:proofErr w:type="spellEnd"/>
+      <w:r>
+        <w:t xml:space="preserve"> (</w:t>
+      </w:r>
+      <w:r>
+        <w:br/>
+        <w:t xml:space="preserve">    id INTEGER PRIMARY KEY AUTO_INCREMENT,</w:t>
+      </w:r>
+      <w:r>
+        <w:br/>
+        <w:t xml:space="preserve">    </w:t>
+      </w:r>
+      <w:proofErr w:type="spellStart"/>
+      <w:r>
+        <w:t>nome</w:t>
+      </w:r>
+      <w:proofErr w:type="spellEnd"/>
+      <w:r>
+        <w:t xml:space="preserve"> VARCHAR(200) NOT NULL,</w:t>
+      </w:r>
+      <w:r>
+        <w:br/>
+        <w:t xml:space="preserve">    </w:t>
+      </w:r>
+      <w:proofErr w:type="spellStart"/>
+      <w:r>
+        <w:t>descrizione</w:t>
+      </w:r>
+      <w:proofErr w:type="spellEnd"/>
+      <w:r>
+        <w:t xml:space="preserve"> VARCHAR(1000),</w:t>
+      </w:r>
+      <w:r>
+        <w:br/>
+        <w:t xml:space="preserve">    </w:t>
+      </w:r>
+      <w:proofErr w:type="spellStart"/>
+      <w:r>
+        <w:t>immagine</w:t>
+      </w:r>
+      <w:proofErr w:type="spellEnd"/>
+      <w:r>
+        <w:t xml:space="preserve"> blob,</w:t>
+      </w:r>
+      <w:r>
+        <w:br/>
+        <w:t xml:space="preserve">    </w:t>
+      </w:r>
+      <w:proofErr w:type="spellStart"/>
+      <w:r>
+        <w:t>scadenza</w:t>
+      </w:r>
+      <w:proofErr w:type="spellEnd"/>
+      <w:r>
+        <w:t xml:space="preserve"> VARCHAR(50) NOT NULL,</w:t>
+      </w:r>
+      <w:r>
+        <w:br/>
+        <w:t xml:space="preserve">    </w:t>
+      </w:r>
+      <w:proofErr w:type="spellStart"/>
+      <w:r>
+        <w:t>rialzo_minimo</w:t>
+      </w:r>
+      <w:proofErr w:type="spellEnd"/>
+      <w:r>
+        <w:t xml:space="preserve"> INTEGER NOT NULL CHECK (</w:t>
+      </w:r>
+      <w:proofErr w:type="spellStart"/>
+      <w:r>
+        <w:t>rialzo_minimo</w:t>
+      </w:r>
+      <w:proofErr w:type="spellEnd"/>
+      <w:r>
+        <w:t xml:space="preserve"> &gt; 0 AND </w:t>
+      </w:r>
+      <w:proofErr w:type="spellStart"/>
+      <w:r>
+        <w:t>rialzo_minimo</w:t>
+      </w:r>
+      <w:proofErr w:type="spellEnd"/>
+      <w:r>
+        <w:t xml:space="preserve"> &lt; 100000),</w:t>
+      </w:r>
+      <w:r>
+        <w:br/>
+        <w:t xml:space="preserve">    </w:t>
+      </w:r>
+      <w:proofErr w:type="spellStart"/>
+      <w:r>
+        <w:t>venditore</w:t>
+      </w:r>
+      <w:proofErr w:type="spellEnd"/>
+      <w:r>
+        <w:t xml:space="preserve"> VARCHAR(100) NOT NULL,</w:t>
+      </w:r>
+      <w:r>
+        <w:br/>
+        <w:t xml:space="preserve">    </w:t>
+      </w:r>
+      <w:proofErr w:type="spellStart"/>
+      <w:r>
+        <w:t>aggiudicatario</w:t>
+      </w:r>
+      <w:proofErr w:type="spellEnd"/>
+      <w:r>
+        <w:t xml:space="preserve"> VARCHAR(100),</w:t>
+      </w:r>
+      <w:r>
+        <w:br/>
+        <w:t xml:space="preserve">    FOREIGN KEY (</w:t>
+      </w:r>
+      <w:proofErr w:type="spellStart"/>
+      <w:r>
+        <w:t>venditore</w:t>
+      </w:r>
+      <w:proofErr w:type="spellEnd"/>
+      <w:r>
+        <w:t xml:space="preserve">) REFERENCES </w:t>
+      </w:r>
+      <w:proofErr w:type="spellStart"/>
+      <w:r>
+        <w:t>utente</w:t>
+      </w:r>
+      <w:proofErr w:type="spellEnd"/>
+      <w:r>
+        <w:t>(username),</w:t>
+      </w:r>
+      <w:r>
+        <w:br/>
+        <w:t xml:space="preserve">    FOREIGN KEY (</w:t>
+      </w:r>
+      <w:proofErr w:type="spellStart"/>
+      <w:r>
+        <w:t>aggiudicatario</w:t>
+      </w:r>
+      <w:proofErr w:type="spellEnd"/>
+      <w:r>
+        <w:t xml:space="preserve">) REFERENCES </w:t>
+      </w:r>
+      <w:proofErr w:type="spellStart"/>
+      <w:r>
+        <w:t>utente</w:t>
+      </w:r>
+      <w:proofErr w:type="spellEnd"/>
+      <w:r>
+        <w:t>(username) ON DELETE SET NULL,</w:t>
+      </w:r>
+      <w:r>
+        <w:br/>
+        <w:t xml:space="preserve">    CHECK(</w:t>
+      </w:r>
+      <w:r>
+        <w:rPr>
+          <w:i/>
+          <w:iCs/>
+        </w:rPr>
+        <w:t>length</w:t>
+      </w:r>
+      <w:r>
+        <w:t>(</w:t>
+      </w:r>
+      <w:proofErr w:type="spellStart"/>
+      <w:r>
+        <w:t>nome</w:t>
+      </w:r>
+      <w:proofErr w:type="spellEnd"/>
+      <w:r>
+        <w:t>) &gt;= 4),</w:t>
+      </w:r>
+      <w:r>
+        <w:br/>
+        <w:t xml:space="preserve">    CHECK(</w:t>
+      </w:r>
+      <w:r>
+        <w:rPr>
+          <w:i/>
+          <w:iCs/>
+        </w:rPr>
+        <w:t>length</w:t>
+      </w:r>
+      <w:r>
+        <w:t>(</w:t>
+      </w:r>
+      <w:proofErr w:type="spellStart"/>
+      <w:r>
+        <w:t>scadenza</w:t>
+      </w:r>
+      <w:proofErr w:type="spellEnd"/>
+      <w:r>
+        <w:t>) &gt;= 4)</w:t>
+      </w:r>
+      <w:r>
+        <w:br/>
+        <w:t>);</w:t>
+      </w:r>
+      <w:r>
+        <w:br/>
+      </w:r>
+      <w:r>
+        <w:br/>
+        <w:t xml:space="preserve">CREATE TABLE IF NOT EXISTS </w:t>
+      </w:r>
+      <w:proofErr w:type="spellStart"/>
+      <w:r>
+        <w:t>asta_articoli</w:t>
+      </w:r>
+      <w:proofErr w:type="spellEnd"/>
+      <w:r>
+        <w:t xml:space="preserve"> (</w:t>
+      </w:r>
+      <w:r>
+        <w:br/>
+        <w:t xml:space="preserve">    </w:t>
+      </w:r>
+      <w:proofErr w:type="spellStart"/>
+      <w:r>
+        <w:t>id_asta</w:t>
+      </w:r>
+      <w:proofErr w:type="spellEnd"/>
+      <w:r>
+        <w:t xml:space="preserve"> INTEGER NOT NULL,</w:t>
+      </w:r>
+      <w:r>
+        <w:br/>
+        <w:t xml:space="preserve">    </w:t>
+      </w:r>
+      <w:proofErr w:type="spellStart"/>
+      <w:r>
+        <w:t>id_articolo</w:t>
+      </w:r>
+      <w:proofErr w:type="spellEnd"/>
+      <w:r>
+        <w:t xml:space="preserve"> INTEGER NOT NULL,</w:t>
+      </w:r>
+      <w:r>
+        <w:br/>
+        <w:t xml:space="preserve">    PRIMARY KEY (</w:t>
+      </w:r>
+      <w:proofErr w:type="spellStart"/>
+      <w:r>
+        <w:t>id_asta</w:t>
+      </w:r>
+      <w:proofErr w:type="spellEnd"/>
+      <w:r>
+        <w:t xml:space="preserve">, </w:t>
+      </w:r>
+      <w:proofErr w:type="spellStart"/>
+      <w:r>
+        <w:t>id_articolo</w:t>
+      </w:r>
+      <w:proofErr w:type="spellEnd"/>
+      <w:r>
+        <w:t>),</w:t>
+      </w:r>
+      <w:r>
+        <w:br/>
+        <w:t xml:space="preserve">    FOREIGN KEY (</w:t>
+      </w:r>
+      <w:proofErr w:type="spellStart"/>
+      <w:r>
+        <w:t>id_asta</w:t>
+      </w:r>
+      <w:proofErr w:type="spellEnd"/>
+      <w:r>
+        <w:t xml:space="preserve">) REFERENCES </w:t>
+      </w:r>
+      <w:proofErr w:type="spellStart"/>
+      <w:r>
+        <w:t>asta</w:t>
+      </w:r>
+      <w:proofErr w:type="spellEnd"/>
+      <w:r>
+        <w:t>(id),</w:t>
+      </w:r>
+      <w:r>
+        <w:br/>
+        <w:t xml:space="preserve">    FOREIGN KEY (</w:t>
+      </w:r>
+      <w:proofErr w:type="spellStart"/>
+      <w:r>
+        <w:t>id_articolo</w:t>
+      </w:r>
+      <w:proofErr w:type="spellEnd"/>
+      <w:r>
+        <w:t xml:space="preserve">) REFERENCES </w:t>
+      </w:r>
+      <w:proofErr w:type="spellStart"/>
+      <w:r>
+        <w:t>articolo</w:t>
+      </w:r>
+      <w:proofErr w:type="spellEnd"/>
+      <w:r>
+        <w:t>(id)</w:t>
+      </w:r>
+      <w:r>
+        <w:br/>
+        <w:t>);</w:t>
+      </w:r>
+      <w:r>
+        <w:br/>
+      </w:r>
+      <w:r>
+        <w:br/>
+        <w:t xml:space="preserve">CREATE TABLE IF NOT EXISTS </w:t>
+      </w:r>
+      <w:proofErr w:type="spellStart"/>
+      <w:r>
+        <w:t>offerta</w:t>
+      </w:r>
+      <w:proofErr w:type="spellEnd"/>
+      <w:r>
+        <w:t xml:space="preserve"> (</w:t>
+      </w:r>
+      <w:r>
+        <w:br/>
+        <w:t xml:space="preserve">    id INTEGER PRIMARY KEY AUTO_INCREMENT,</w:t>
+      </w:r>
+      <w:r>
+        <w:br/>
+        <w:t xml:space="preserve">    </w:t>
+      </w:r>
+      <w:proofErr w:type="spellStart"/>
+      <w:r>
+        <w:t>id_asta</w:t>
+      </w:r>
+      <w:proofErr w:type="spellEnd"/>
+      <w:r>
+        <w:t xml:space="preserve"> INTEGER NOT NULL,</w:t>
+      </w:r>
+      <w:r>
+        <w:br/>
+        <w:t xml:space="preserve">    username VARCHAR(100) NOT NULL,</w:t>
+      </w:r>
+      <w:r>
+        <w:br/>
+        <w:t xml:space="preserve">    </w:t>
+      </w:r>
+      <w:proofErr w:type="spellStart"/>
+      <w:r>
+        <w:t>prezzo_offerto</w:t>
+      </w:r>
+      <w:proofErr w:type="spellEnd"/>
+      <w:r>
+        <w:t xml:space="preserve"> INTEGER NOT NULL CHECK (</w:t>
+      </w:r>
+      <w:proofErr w:type="spellStart"/>
+      <w:r>
+        <w:t>prezzo_offerto</w:t>
+      </w:r>
+      <w:proofErr w:type="spellEnd"/>
+      <w:r>
+        <w:t xml:space="preserve"> &gt; 0 AND </w:t>
+      </w:r>
+      <w:proofErr w:type="spellStart"/>
+      <w:r>
+        <w:t>prezzo_offerto</w:t>
+      </w:r>
+      <w:proofErr w:type="spellEnd"/>
+      <w:r>
+        <w:t xml:space="preserve"> &lt; 1000000),</w:t>
+      </w:r>
+      <w:r>
+        <w:br/>
+        <w:t xml:space="preserve">    </w:t>
+      </w:r>
+      <w:proofErr w:type="spellStart"/>
+      <w:r>
+        <w:t>data_offerta</w:t>
+      </w:r>
+      <w:proofErr w:type="spellEnd"/>
+      <w:r>
+        <w:t xml:space="preserve"> VARCHAR(50) NOT NULL DEFAULT </w:t>
+      </w:r>
+      <w:r>
+        <w:rPr>
+          <w:i/>
+          <w:iCs/>
+        </w:rPr>
         <w:t>CURRENT_TIMESTAMP</w:t>
       </w:r>
       <w:r>
@@ -1162,11 +1357,14 @@
       </w:r>
       <w:r>
         <w:br/>
+      </w:r>
+      <w:r>
+        <w:lastRenderedPageBreak/>
         <w:t xml:space="preserve">    FOREIGN KEY (</w:t>
       </w:r>
       <w:proofErr w:type="spellStart"/>
       <w:r>
-        <w:t>auction_id</w:t>
+        <w:t>id_asta</w:t>
       </w:r>
       <w:proofErr w:type="spellEnd"/>
       <w:r>
@@ -1174,31 +1372,218 @@
       </w:r>
       <w:proofErr w:type="spellStart"/>
       <w:r>
-        <w:t>auction_listing</w:t>
-      </w:r>
-      <w:proofErr w:type="spellEnd"/>
-      <w:r>
-        <w:t>(id)</w:t>
-      </w:r>
-      <w:r>
-        <w:br/>
-        <w:t xml:space="preserve">    ON UPDATE CASCADE ON DELETE NO ACTION,</w:t>
-      </w:r>
-      <w:r>
-        <w:br/>
-        <w:t xml:space="preserve">    FOREIGN KEY (</w:t>
-      </w:r>
-      <w:proofErr w:type="spellStart"/>
-      <w:r>
-        <w:t>user_id</w:t>
-      </w:r>
-      <w:proofErr w:type="spellEnd"/>
-      <w:r>
-        <w:t>) REFERENCES user(id)</w:t>
-      </w:r>
-      <w:r>
-        <w:br/>
-        <w:t xml:space="preserve">    ON UPDATE CASCADE ON DELETE NO ACTION</w:t>
+        <w:t>asta</w:t>
+      </w:r>
+      <w:proofErr w:type="spellEnd"/>
+      <w:r>
+        <w:t>(id),</w:t>
+      </w:r>
+      <w:r>
+        <w:br/>
+        <w:t xml:space="preserve">    FOREIGN KEY (username) REFERENCES </w:t>
+      </w:r>
+      <w:proofErr w:type="spellStart"/>
+      <w:r>
+        <w:t>utente</w:t>
+      </w:r>
+      <w:proofErr w:type="spellEnd"/>
+      <w:r>
+        <w:t>(username),</w:t>
+      </w:r>
+      <w:r>
+        <w:br/>
+        <w:t xml:space="preserve">    CHECK(</w:t>
+      </w:r>
+      <w:r>
+        <w:rPr>
+          <w:i/>
+          <w:iCs/>
+        </w:rPr>
+        <w:t>length</w:t>
+      </w:r>
+      <w:r>
+        <w:t>(</w:t>
+      </w:r>
+      <w:proofErr w:type="spellStart"/>
+      <w:r>
+        <w:t>data_offerta</w:t>
+      </w:r>
+      <w:proofErr w:type="spellEnd"/>
+      <w:r>
+        <w:t>) &gt;= 4)</w:t>
+      </w:r>
+      <w:r>
+        <w:br/>
+        <w:t>);</w:t>
+      </w:r>
+      <w:r>
+        <w:br/>
+      </w:r>
+      <w:r>
+        <w:br/>
+        <w:t xml:space="preserve">CREATE TABLE IF NOT EXISTS </w:t>
+      </w:r>
+      <w:proofErr w:type="spellStart"/>
+      <w:r>
+        <w:t>utente</w:t>
+      </w:r>
+      <w:proofErr w:type="spellEnd"/>
+      <w:r>
+        <w:t xml:space="preserve"> (</w:t>
+      </w:r>
+      <w:r>
+        <w:br/>
+        <w:t xml:space="preserve">    username VARCHAR(100) PRIMARY KEY,</w:t>
+      </w:r>
+      <w:r>
+        <w:br/>
+        <w:t xml:space="preserve">    </w:t>
+      </w:r>
+      <w:proofErr w:type="spellStart"/>
+      <w:r>
+        <w:t>pass_hash</w:t>
+      </w:r>
+      <w:proofErr w:type="spellEnd"/>
+      <w:r>
+        <w:t xml:space="preserve"> VARCHAR(250) NOT NULL,</w:t>
+      </w:r>
+      <w:r>
+        <w:br/>
+        <w:t xml:space="preserve">    </w:t>
+      </w:r>
+      <w:proofErr w:type="spellStart"/>
+      <w:r>
+        <w:t>nome</w:t>
+      </w:r>
+      <w:proofErr w:type="spellEnd"/>
+      <w:r>
+        <w:t xml:space="preserve"> VARCHAR(100) NOT NULL,</w:t>
+      </w:r>
+      <w:r>
+        <w:br/>
+        <w:t xml:space="preserve">    </w:t>
+      </w:r>
+      <w:proofErr w:type="spellStart"/>
+      <w:r>
+        <w:t>cognome</w:t>
+      </w:r>
+      <w:proofErr w:type="spellEnd"/>
+      <w:r>
+        <w:t xml:space="preserve"> VARCHAR(100) NOT NULL,</w:t>
+      </w:r>
+      <w:r>
+        <w:br/>
+        <w:t xml:space="preserve">    </w:t>
+      </w:r>
+      <w:proofErr w:type="spellStart"/>
+      <w:r>
+        <w:t>indirizzo</w:t>
+      </w:r>
+      <w:proofErr w:type="spellEnd"/>
+      <w:r>
+        <w:t xml:space="preserve"> VARCHAR(400) NOT NULL,</w:t>
+      </w:r>
+      <w:r>
+        <w:br/>
+        <w:t xml:space="preserve">    CHECK(</w:t>
+      </w:r>
+      <w:r>
+        <w:rPr>
+          <w:i/>
+          <w:iCs/>
+        </w:rPr>
+        <w:t>length</w:t>
+      </w:r>
+      <w:r>
+        <w:t>(username) &gt;= 1),</w:t>
+      </w:r>
+      <w:r>
+        <w:br/>
+        <w:t xml:space="preserve">    CHECK(</w:t>
+      </w:r>
+      <w:r>
+        <w:rPr>
+          <w:i/>
+          <w:iCs/>
+        </w:rPr>
+        <w:t>length</w:t>
+      </w:r>
+      <w:r>
+        <w:t>(</w:t>
+      </w:r>
+      <w:proofErr w:type="spellStart"/>
+      <w:r>
+        <w:t>pass_hash</w:t>
+      </w:r>
+      <w:proofErr w:type="spellEnd"/>
+      <w:r>
+        <w:t>) &gt;= 10),</w:t>
+      </w:r>
+      <w:r>
+        <w:br/>
+        <w:t xml:space="preserve">    CHECK(</w:t>
+      </w:r>
+      <w:r>
+        <w:rPr>
+          <w:i/>
+          <w:iCs/>
+        </w:rPr>
+        <w:t>length</w:t>
+      </w:r>
+      <w:r>
+        <w:t>(</w:t>
+      </w:r>
+      <w:proofErr w:type="spellStart"/>
+      <w:r>
+        <w:t>nome</w:t>
+      </w:r>
+      <w:proofErr w:type="spellEnd"/>
+      <w:r>
+        <w:t>) &gt;= 2),</w:t>
+      </w:r>
+      <w:r>
+        <w:br/>
+        <w:t xml:space="preserve">    CHECK(</w:t>
+      </w:r>
+      <w:r>
+        <w:rPr>
+          <w:i/>
+          <w:iCs/>
+        </w:rPr>
+        <w:t>length</w:t>
+      </w:r>
+      <w:r>
+        <w:t>(</w:t>
+      </w:r>
+      <w:proofErr w:type="spellStart"/>
+      <w:r>
+        <w:t>cognome</w:t>
+      </w:r>
+      <w:proofErr w:type="spellEnd"/>
+      <w:r>
+        <w:t>) &gt;= 2),</w:t>
+      </w:r>
+      <w:r>
+        <w:br/>
+        <w:t xml:space="preserve">    CHECK(</w:t>
+      </w:r>
+      <w:r>
+        <w:rPr>
+          <w:i/>
+          <w:iCs/>
+        </w:rPr>
+        <w:t>length</w:t>
+      </w:r>
+      <w:r>
+        <w:t>(</w:t>
+      </w:r>
+      <w:proofErr w:type="spellStart"/>
+      <w:r>
+        <w:t>indirizzo</w:t>
+      </w:r>
+      <w:proofErr w:type="spellEnd"/>
+      <w:r>
+        <w:t>) &gt;= 6)</w:t>
       </w:r>
       <w:r>
         <w:br/>
@@ -1360,30 +1745,6 @@
     <w:p>
       <w:pPr>
         <w:rPr>
-          <w:sz w:val="20"/>
-          <w:szCs w:val="20"/>
-        </w:rPr>
-      </w:pPr>
-    </w:p>
-    <w:p>
-      <w:pPr>
-        <w:rPr>
-          <w:sz w:val="20"/>
-          <w:szCs w:val="20"/>
-        </w:rPr>
-      </w:pPr>
-    </w:p>
-    <w:p>
-      <w:pPr>
-        <w:rPr>
-          <w:sz w:val="20"/>
-          <w:szCs w:val="20"/>
-        </w:rPr>
-      </w:pPr>
-    </w:p>
-    <w:p>
-      <w:pPr>
-        <w:rPr>
           <w:sz w:val="40"/>
           <w:szCs w:val="40"/>
         </w:rPr>
@@ -2250,105 +2611,603 @@
           <w:lang w:val="it-IT"/>
         </w:rPr>
       </w:pPr>
-    </w:p>
-    <w:p>
-      <w:pPr>
-        <w:rPr>
-          <w:lang w:val="it-IT"/>
-        </w:rPr>
-      </w:pPr>
-    </w:p>
-    <w:p>
-      <w:pPr>
-        <w:rPr>
-          <w:lang w:val="it-IT"/>
-        </w:rPr>
-      </w:pPr>
-    </w:p>
-    <w:p>
-      <w:pPr>
-        <w:rPr>
-          <w:lang w:val="it-IT"/>
-        </w:rPr>
-      </w:pPr>
-    </w:p>
-    <w:p>
-      <w:pPr>
-        <w:rPr>
-          <w:lang w:val="it-IT"/>
-        </w:rPr>
-      </w:pPr>
-    </w:p>
-    <w:p>
-      <w:pPr>
-        <w:rPr>
-          <w:lang w:val="it-IT"/>
-        </w:rPr>
-      </w:pPr>
-    </w:p>
-    <w:p>
-      <w:pPr>
-        <w:rPr>
-          <w:lang w:val="it-IT"/>
-        </w:rPr>
-      </w:pPr>
-    </w:p>
-    <w:p>
-      <w:pPr>
-        <w:rPr>
-          <w:lang w:val="it-IT"/>
-        </w:rPr>
-      </w:pPr>
-    </w:p>
-    <w:p>
-      <w:pPr>
-        <w:rPr>
-          <w:lang w:val="it-IT"/>
-        </w:rPr>
-      </w:pPr>
-    </w:p>
-    <w:p>
-      <w:pPr>
-        <w:rPr>
-          <w:lang w:val="it-IT"/>
-        </w:rPr>
-      </w:pPr>
-    </w:p>
-    <w:p>
-      <w:pPr>
-        <w:rPr>
-          <w:lang w:val="it-IT"/>
-        </w:rPr>
-      </w:pPr>
-    </w:p>
-    <w:p>
-      <w:pPr>
-        <w:rPr>
-          <w:lang w:val="it-IT"/>
-        </w:rPr>
-      </w:pPr>
-    </w:p>
-    <w:p>
-      <w:pPr>
-        <w:rPr>
-          <w:lang w:val="it-IT"/>
-        </w:rPr>
-      </w:pPr>
-    </w:p>
-    <w:p>
-      <w:pPr>
-        <w:rPr>
-          <w:lang w:val="it-IT"/>
-        </w:rPr>
-      </w:pPr>
-    </w:p>
-    <w:p>
-      <w:pPr>
-        <w:rPr>
-          <w:lang w:val="it-IT"/>
-        </w:rPr>
-      </w:pPr>
-    </w:p>
+      <w:r>
+        <w:rPr>
+          <w:lang w:val="it-IT"/>
+        </w:rPr>
+        <w:t>Completamento delle specifiche:</w:t>
+      </w:r>
+    </w:p>
+    <w:p>
+      <w:pPr>
+        <w:rPr>
+          <w:lang w:val="it-IT"/>
+        </w:rPr>
+      </w:pPr>
+      <w:r>
+        <w:rPr>
+          <w:lang w:val="it-IT"/>
+        </w:rPr>
+        <w:t>Il login va con l’utente e password</w:t>
+      </w:r>
+    </w:p>
+    <w:p>
+      <w:pPr>
+        <w:rPr>
+          <w:lang w:val="it-IT"/>
+        </w:rPr>
+      </w:pPr>
+      <w:r>
+        <w:rPr>
+          <w:lang w:val="it-IT"/>
+        </w:rPr>
+        <w:t>Aggiunta di un navbar che da’ all’utente l’opzione di andare da ogni pagina a tutte le altre pagine, e puo’ fare anche logout.</w:t>
+      </w:r>
+    </w:p>
+    <w:p>
+      <w:pPr>
+        <w:rPr>
+          <w:lang w:val="it-IT"/>
+        </w:rPr>
+      </w:pPr>
+      <w:r>
+        <w:rPr>
+          <w:lang w:val="it-IT"/>
+        </w:rPr>
+        <w:t>Le pagine che hanno un’asta fanno vedere anche l’autore.</w:t>
+      </w:r>
+    </w:p>
+    <w:p>
+      <w:pPr>
+        <w:rPr>
+          <w:lang w:val="it-IT"/>
+        </w:rPr>
+      </w:pPr>
+      <w:r>
+        <w:rPr>
+          <w:lang w:val="it-IT"/>
+        </w:rPr>
+        <w:t xml:space="preserve">Un utente non loggato puo’ </w:t>
+      </w:r>
+      <w:r>
+        <w:rPr>
+          <w:lang w:val="it-IT"/>
+        </w:rPr>
+        <w:t>fare ricerca delle aste, ma non puo’ aggiungere un’offerta.</w:t>
+      </w:r>
+    </w:p>
+    <w:p>
+      <w:pPr>
+        <w:rPr>
+          <w:lang w:val="it-IT"/>
+        </w:rPr>
+      </w:pPr>
+      <w:r>
+        <w:rPr>
+          <w:lang w:val="it-IT"/>
+        </w:rPr>
+        <w:t xml:space="preserve">Gli errori e successi vengono visualizzati nella pagina. </w:t>
+      </w:r>
+    </w:p>
+    <w:p>
+      <w:pPr>
+        <w:rPr>
+          <w:lang w:val="it-IT"/>
+        </w:rPr>
+      </w:pPr>
+    </w:p>
+    <w:p>
+      <w:pPr>
+        <w:rPr>
+          <w:lang w:val="it-IT"/>
+        </w:rPr>
+      </w:pPr>
+    </w:p>
+    <w:p>
+      <w:pPr>
+        <w:rPr>
+          <w:lang w:val="it-IT"/>
+        </w:rPr>
+      </w:pPr>
+    </w:p>
+    <w:p>
+      <w:pPr>
+        <w:rPr>
+          <w:lang w:val="it-IT"/>
+        </w:rPr>
+      </w:pPr>
+    </w:p>
+    <w:p>
+      <w:pPr>
+        <w:rPr>
+          <w:lang w:val="it-IT"/>
+        </w:rPr>
+      </w:pPr>
+    </w:p>
+    <w:p>
+      <w:pPr>
+        <w:rPr>
+          <w:lang w:val="it-IT"/>
+        </w:rPr>
+      </w:pPr>
+    </w:p>
+    <w:p>
+      <w:pPr>
+        <w:rPr>
+          <w:lang w:val="it-IT"/>
+        </w:rPr>
+      </w:pPr>
+    </w:p>
+    <w:p>
+      <w:pPr>
+        <w:rPr>
+          <w:lang w:val="it-IT"/>
+        </w:rPr>
+      </w:pPr>
+    </w:p>
+    <w:p>
+      <w:pPr>
+        <w:rPr>
+          <w:lang w:val="it-IT"/>
+        </w:rPr>
+      </w:pPr>
+    </w:p>
+    <w:p>
+      <w:pPr>
+        <w:rPr>
+          <w:lang w:val="it-IT"/>
+        </w:rPr>
+      </w:pPr>
+    </w:p>
+    <w:p>
+      <w:pPr>
+        <w:rPr>
+          <w:lang w:val="it-IT"/>
+        </w:rPr>
+      </w:pPr>
+    </w:p>
+    <w:p>
+      <w:pPr>
+        <w:rPr>
+          <w:lang w:val="it-IT"/>
+        </w:rPr>
+      </w:pPr>
+    </w:p>
+    <w:p>
+      <w:pPr>
+        <w:rPr>
+          <w:lang w:val="it-IT"/>
+        </w:rPr>
+      </w:pPr>
+    </w:p>
+    <w:p>
+      <w:pPr>
+        <w:rPr>
+          <w:lang w:val="it-IT"/>
+        </w:rPr>
+      </w:pPr>
+    </w:p>
+    <w:p>
+      <w:pPr>
+        <w:rPr>
+          <w:lang w:val="it-IT"/>
+        </w:rPr>
+      </w:pPr>
+    </w:p>
+    <w:p>
+      <w:pPr>
+        <w:rPr>
+          <w:lang w:val="it-IT"/>
+        </w:rPr>
+      </w:pPr>
+    </w:p>
+    <w:p>
+      <w:pPr>
+        <w:rPr>
+          <w:lang w:val="it-IT"/>
+        </w:rPr>
+      </w:pPr>
+      <w:r>
+        <w:rPr>
+          <w:lang w:val="it-IT"/>
+        </w:rPr>
+        <w:lastRenderedPageBreak/>
+        <w:t>HTML Puro:</w:t>
+      </w:r>
+    </w:p>
+    <w:p>
+      <w:pPr>
+        <w:rPr>
+          <w:b/>
+          <w:bCs/>
+          <w:lang w:val="it-IT"/>
+        </w:rPr>
+      </w:pPr>
+      <w:r>
+        <w:rPr>
+          <w:b/>
+          <w:bCs/>
+          <w:lang w:val="it-IT"/>
+        </w:rPr>
+        <w:t>Bean</w:t>
+      </w:r>
+    </w:p>
+    <w:p>
+      <w:pPr>
+        <w:rPr>
+          <w:lang w:val="it-IT"/>
+        </w:rPr>
+      </w:pPr>
+      <w:r>
+        <w:rPr>
+          <w:lang w:val="it-IT"/>
+        </w:rPr>
+        <w:t>-articolo</w:t>
+      </w:r>
+    </w:p>
+    <w:p>
+      <w:pPr>
+        <w:rPr>
+          <w:lang w:val="it-IT"/>
+        </w:rPr>
+      </w:pPr>
+      <w:r>
+        <w:rPr>
+          <w:lang w:val="it-IT"/>
+        </w:rPr>
+        <w:t>-utente</w:t>
+      </w:r>
+    </w:p>
+    <w:p>
+      <w:pPr>
+        <w:rPr>
+          <w:lang w:val="it-IT"/>
+        </w:rPr>
+      </w:pPr>
+      <w:r>
+        <w:rPr>
+          <w:lang w:val="it-IT"/>
+        </w:rPr>
+        <w:t>-Asta</w:t>
+      </w:r>
+    </w:p>
+    <w:p>
+      <w:pPr>
+        <w:rPr>
+          <w:lang w:val="it-IT"/>
+        </w:rPr>
+      </w:pPr>
+      <w:r>
+        <w:rPr>
+          <w:lang w:val="it-IT"/>
+        </w:rPr>
+        <w:t>-Articolo</w:t>
+      </w:r>
+    </w:p>
+    <w:p>
+      <w:pPr>
+        <w:rPr>
+          <w:b/>
+          <w:bCs/>
+          <w:lang w:val="it-IT"/>
+        </w:rPr>
+      </w:pPr>
+      <w:r>
+        <w:rPr>
+          <w:b/>
+          <w:bCs/>
+          <w:lang w:val="it-IT"/>
+        </w:rPr>
+        <w:t>Controller</w:t>
+      </w:r>
+    </w:p>
+    <w:p>
+      <w:pPr>
+        <w:rPr>
+          <w:lang w:val="it-IT"/>
+        </w:rPr>
+      </w:pPr>
+      <w:r>
+        <w:rPr>
+          <w:lang w:val="it-IT"/>
+        </w:rPr>
+        <w:t>-AcquistoServlet</w:t>
+      </w:r>
+    </w:p>
+    <w:p>
+      <w:pPr>
+        <w:rPr>
+          <w:lang w:val="it-IT"/>
+        </w:rPr>
+      </w:pPr>
+      <w:r>
+        <w:rPr>
+          <w:lang w:val="it-IT"/>
+        </w:rPr>
+        <w:t>-DettaglioAstaServlet</w:t>
+      </w:r>
+    </w:p>
+    <w:p>
+      <w:pPr>
+        <w:rPr>
+          <w:lang w:val="it-IT"/>
+        </w:rPr>
+      </w:pPr>
+      <w:r>
+        <w:rPr>
+          <w:lang w:val="it-IT"/>
+        </w:rPr>
+        <w:t>-HomeServlet</w:t>
+      </w:r>
+    </w:p>
+    <w:p>
+      <w:pPr>
+        <w:rPr>
+          <w:lang w:val="it-IT"/>
+        </w:rPr>
+      </w:pPr>
+      <w:r>
+        <w:rPr>
+          <w:lang w:val="it-IT"/>
+        </w:rPr>
+        <w:t>-LoginServlet</w:t>
+      </w:r>
+    </w:p>
+    <w:p>
+      <w:pPr>
+        <w:rPr>
+          <w:lang w:val="it-IT"/>
+        </w:rPr>
+      </w:pPr>
+      <w:r>
+        <w:rPr>
+          <w:lang w:val="it-IT"/>
+        </w:rPr>
+        <w:t>-LogoutServlet</w:t>
+      </w:r>
+    </w:p>
+    <w:p>
+      <w:pPr>
+        <w:rPr>
+          <w:lang w:val="it-IT"/>
+        </w:rPr>
+      </w:pPr>
+      <w:r>
+        <w:rPr>
+          <w:lang w:val="it-IT"/>
+        </w:rPr>
+        <w:t>-OffertaServlet</w:t>
+      </w:r>
+    </w:p>
+    <w:p>
+      <w:pPr>
+        <w:rPr>
+          <w:lang w:val="it-IT"/>
+        </w:rPr>
+      </w:pPr>
+      <w:r>
+        <w:rPr>
+          <w:lang w:val="it-IT"/>
+        </w:rPr>
+        <w:t>-VendoServlet</w:t>
+      </w:r>
+    </w:p>
+    <w:p>
+      <w:pPr>
+        <w:rPr>
+          <w:b/>
+          <w:bCs/>
+          <w:lang w:val="it-IT"/>
+        </w:rPr>
+      </w:pPr>
+      <w:r>
+        <w:rPr>
+          <w:b/>
+          <w:bCs/>
+          <w:lang w:val="it-IT"/>
+        </w:rPr>
+        <w:t>Dao</w:t>
+      </w:r>
+    </w:p>
+    <w:p>
+      <w:pPr>
+        <w:rPr>
+          <w:lang w:val="it-IT"/>
+        </w:rPr>
+      </w:pPr>
+      <w:r>
+        <w:rPr>
+          <w:lang w:val="it-IT"/>
+        </w:rPr>
+        <w:t>-DbManager</w:t>
+      </w:r>
+    </w:p>
+    <w:p>
+      <w:pPr>
+        <w:rPr>
+          <w:b/>
+          <w:bCs/>
+          <w:lang w:val="it-IT"/>
+        </w:rPr>
+      </w:pPr>
+      <w:r>
+        <w:rPr>
+          <w:b/>
+          <w:bCs/>
+          <w:lang w:val="it-IT"/>
+        </w:rPr>
+        <w:t>Views</w:t>
+      </w:r>
+    </w:p>
+    <w:p>
+      <w:pPr>
+        <w:rPr>
+          <w:lang w:val="it-IT"/>
+        </w:rPr>
+      </w:pPr>
+      <w:r>
+        <w:rPr>
+          <w:lang w:val="it-IT"/>
+        </w:rPr>
+        <w:t>-articoloCard</w:t>
+      </w:r>
+    </w:p>
+    <w:p>
+      <w:pPr>
+        <w:rPr>
+          <w:lang w:val="it-IT"/>
+        </w:rPr>
+      </w:pPr>
+      <w:r>
+        <w:rPr>
+          <w:lang w:val="it-IT"/>
+        </w:rPr>
+        <w:t>-astaCard</w:t>
+      </w:r>
+    </w:p>
+    <w:p>
+      <w:pPr>
+        <w:rPr>
+          <w:lang w:val="it-IT"/>
+        </w:rPr>
+      </w:pPr>
+      <w:r>
+        <w:rPr>
+          <w:lang w:val="it-IT"/>
+        </w:rPr>
+        <w:t>-messaggi</w:t>
+      </w:r>
+    </w:p>
+    <w:p>
+      <w:pPr>
+        <w:rPr>
+          <w:lang w:val="it-IT"/>
+        </w:rPr>
+      </w:pPr>
+      <w:r>
+        <w:rPr>
+          <w:lang w:val="it-IT"/>
+        </w:rPr>
+        <w:t>-navbar</w:t>
+      </w:r>
+    </w:p>
+    <w:p>
+      <w:pPr>
+        <w:rPr>
+          <w:lang w:val="it-IT"/>
+        </w:rPr>
+      </w:pPr>
+      <w:r>
+        <w:rPr>
+          <w:lang w:val="it-IT"/>
+        </w:rPr>
+        <w:t>-acquisto</w:t>
+      </w:r>
+    </w:p>
+    <w:p>
+      <w:pPr>
+        <w:rPr>
+          <w:lang w:val="it-IT"/>
+        </w:rPr>
+      </w:pPr>
+      <w:r>
+        <w:rPr>
+          <w:lang w:val="it-IT"/>
+        </w:rPr>
+        <w:t>-dettaglioAsta</w:t>
+      </w:r>
+    </w:p>
+    <w:p>
+      <w:pPr>
+        <w:rPr>
+          <w:lang w:val="it-IT"/>
+        </w:rPr>
+      </w:pPr>
+      <w:r>
+        <w:rPr>
+          <w:lang w:val="it-IT"/>
+        </w:rPr>
+        <w:t>-errore</w:t>
+      </w:r>
+    </w:p>
+    <w:p>
+      <w:pPr>
+        <w:rPr>
+          <w:lang w:val="it-IT"/>
+        </w:rPr>
+      </w:pPr>
+      <w:r>
+        <w:rPr>
+          <w:lang w:val="it-IT"/>
+        </w:rPr>
+        <w:t>-home</w:t>
+      </w:r>
+    </w:p>
+    <w:p>
+      <w:pPr>
+        <w:rPr>
+          <w:lang w:val="it-IT"/>
+        </w:rPr>
+      </w:pPr>
+      <w:r>
+        <w:rPr>
+          <w:lang w:val="it-IT"/>
+        </w:rPr>
+        <w:t>-login</w:t>
+      </w:r>
+    </w:p>
+    <w:p>
+      <w:pPr>
+        <w:rPr>
+          <w:lang w:val="it-IT"/>
+        </w:rPr>
+      </w:pPr>
+      <w:r>
+        <w:rPr>
+          <w:lang w:val="it-IT"/>
+        </w:rPr>
+        <w:t>-offerta</w:t>
+      </w:r>
+    </w:p>
+    <w:p>
+      <w:pPr>
+        <w:rPr>
+          <w:lang w:val="it-IT"/>
+        </w:rPr>
+      </w:pPr>
+      <w:r>
+        <w:rPr>
+          <w:lang w:val="it-IT"/>
+        </w:rPr>
+        <w:t>-vendo</w:t>
+      </w:r>
+    </w:p>
+    <w:p/>
+    <w:p>
+      <w:r>
+        <w:lastRenderedPageBreak/>
+        <w:t>IFML DIAGRAM</w:t>
+      </w:r>
+    </w:p>
+    <w:p/>
+    <w:p/>
+    <w:p/>
+    <w:p/>
+    <w:p/>
+    <w:p/>
+    <w:p/>
+    <w:p/>
+    <w:p/>
+    <w:p/>
+    <w:p/>
+    <w:p/>
+    <w:p/>
+    <w:p/>
+    <w:p/>
+    <w:p/>
+    <w:p/>
+    <w:p/>
+    <w:p/>
     <w:p>
       <w:pPr>
         <w:rPr>

</xml_diff>